<commit_message>
Intro to Scripting and Debugging with PowerShell ISE
</commit_message>
<xml_diff>
--- a/wk11/d1-Scripting-Exercise.docx
+++ b/wk11/d1-Scripting-Exercise.docx
@@ -108,7 +108,24 @@
       <w:r>
         <w:rPr/>
         <w:tab/>
-        <w:t>a. The top pane displays the script file.  What advantages does this pane have over Notepad?</w:t>
+        <w:t xml:space="preserve">a. The top pane displays the script file.  What advantages does this pane </w:t>
+        <w:tab/>
+        <w:t xml:space="preserve">have over Notepad? - </w:t>
+      </w:r>
+    </w:p>
+    <w:p>
+      <w:pPr>
+        <w:pStyle w:val="PreformattedText"/>
+        <w:bidi w:val="0"/>
+        <w:spacing w:before="0" w:after="0"/>
+        <w:jc w:val="left"/>
+        <w:rPr/>
+      </w:pPr>
+      <w:r>
+        <w:rPr>
+          <w:color w:val="C9211E"/>
+        </w:rPr>
+        <w:t>Keywords are color coded and I can view the code while running cmdlets in the PowerShell terminal</w:t>
       </w:r>
     </w:p>
     <w:p>
@@ -143,6 +160,23 @@
         <w:bidi w:val="0"/>
         <w:spacing w:before="0" w:after="0"/>
         <w:jc w:val="left"/>
+        <w:rPr>
+          <w:color w:val="C9211E"/>
+        </w:rPr>
+      </w:pPr>
+      <w:r>
+        <w:rPr>
+          <w:color w:val="C9211E"/>
+        </w:rPr>
+        <w:t>The result of the script that is run – or any command / cmdlet that we type. Also it is used for debugging</w:t>
+      </w:r>
+    </w:p>
+    <w:p>
+      <w:pPr>
+        <w:pStyle w:val="PreformattedText"/>
+        <w:bidi w:val="0"/>
+        <w:spacing w:before="0" w:after="0"/>
+        <w:jc w:val="left"/>
         <w:rPr/>
       </w:pPr>
       <w:r>
@@ -194,6 +228,23 @@
         <w:bidi w:val="0"/>
         <w:spacing w:before="0" w:after="0"/>
         <w:jc w:val="left"/>
+        <w:rPr>
+          <w:color w:val="C9211E"/>
+        </w:rPr>
+      </w:pPr>
+      <w:r>
+        <w:rPr>
+          <w:color w:val="C9211E"/>
+        </w:rPr>
+        <w:t>A designated spot in a script where you would like operation to pause so that you can examine the current state of the variables and envrionment</w:t>
+      </w:r>
+    </w:p>
+    <w:p>
+      <w:pPr>
+        <w:pStyle w:val="PreformattedText"/>
+        <w:bidi w:val="0"/>
+        <w:spacing w:before="0" w:after="0"/>
+        <w:jc w:val="left"/>
         <w:rPr/>
       </w:pPr>
       <w:r>
@@ -220,6 +271,23 @@
         <w:bidi w:val="0"/>
         <w:spacing w:before="0" w:after="0"/>
         <w:jc w:val="left"/>
+        <w:rPr>
+          <w:color w:val="C9211E"/>
+        </w:rPr>
+      </w:pPr>
+      <w:r>
+        <w:rPr>
+          <w:color w:val="C9211E"/>
+        </w:rPr>
+        <w:t>Line Breakpoints are where it pauses at a specified line; Variable breakpoint is  where the program pauses when a designated variables value changes; and Command Breakpoints pause before a specific command is run</w:t>
+      </w:r>
+    </w:p>
+    <w:p>
+      <w:pPr>
+        <w:pStyle w:val="PreformattedText"/>
+        <w:bidi w:val="0"/>
+        <w:spacing w:before="0" w:after="0"/>
+        <w:jc w:val="left"/>
         <w:rPr/>
       </w:pPr>
       <w:r>
@@ -246,6 +314,23 @@
         <w:bidi w:val="0"/>
         <w:spacing w:before="0" w:after="0"/>
         <w:jc w:val="left"/>
+        <w:rPr>
+          <w:color w:val="C9211E"/>
+        </w:rPr>
+      </w:pPr>
+      <w:r>
+        <w:rPr>
+          <w:color w:val="C9211E"/>
+        </w:rPr>
+        <w:t xml:space="preserve">Toggle Breakpoint – then Run / Continue </w:t>
+      </w:r>
+    </w:p>
+    <w:p>
+      <w:pPr>
+        <w:pStyle w:val="PreformattedText"/>
+        <w:bidi w:val="0"/>
+        <w:spacing w:before="0" w:after="0"/>
+        <w:jc w:val="left"/>
         <w:rPr/>
       </w:pPr>
       <w:r>
@@ -272,6 +357,23 @@
         <w:bidi w:val="0"/>
         <w:spacing w:before="0" w:after="0"/>
         <w:jc w:val="left"/>
+        <w:rPr>
+          <w:color w:val="C9211E"/>
+        </w:rPr>
+      </w:pPr>
+      <w:r>
+        <w:rPr>
+          <w:color w:val="C9211E"/>
+        </w:rPr>
+        <w:t>Executes the Current statement and stops at the next statement; if current statement is a function or script call then debugger executes the whole function and stops at the next statement after the function call.</w:t>
+      </w:r>
+    </w:p>
+    <w:p>
+      <w:pPr>
+        <w:pStyle w:val="PreformattedText"/>
+        <w:bidi w:val="0"/>
+        <w:spacing w:before="0" w:after="0"/>
+        <w:jc w:val="left"/>
         <w:rPr/>
       </w:pPr>
       <w:r>
@@ -301,6 +403,21 @@
         <w:rPr/>
       </w:pPr>
       <w:r>
+        <w:rPr>
+          <w:color w:val="C9211E"/>
+        </w:rPr>
+        <w:t xml:space="preserve">Executes Current and Stops at Next; if current statement is a function or script, the debugger steps into that function or script, otherwise it stops at the next statement </w:t>
+      </w:r>
+    </w:p>
+    <w:p>
+      <w:pPr>
+        <w:pStyle w:val="PreformattedText"/>
+        <w:bidi w:val="0"/>
+        <w:spacing w:before="0" w:after="0"/>
+        <w:jc w:val="left"/>
+        <w:rPr/>
+      </w:pPr>
+      <w:r>
         <w:rPr/>
       </w:r>
     </w:p>
@@ -324,6 +441,23 @@
         <w:bidi w:val="0"/>
         <w:spacing w:before="0" w:after="0"/>
         <w:jc w:val="left"/>
+        <w:rPr>
+          <w:color w:val="C9211E"/>
+        </w:rPr>
+      </w:pPr>
+      <w:r>
+        <w:rPr>
+          <w:color w:val="C9211E"/>
+        </w:rPr>
+        <w:t>Steps out of the current function and up one level if the function is nested. If in the main body the script is executed to the end ro the the next breakpoint. Skipped statements are executed, but not stepped through.</w:t>
+      </w:r>
+    </w:p>
+    <w:p>
+      <w:pPr>
+        <w:pStyle w:val="PreformattedText"/>
+        <w:bidi w:val="0"/>
+        <w:spacing w:before="0" w:after="0"/>
+        <w:jc w:val="left"/>
         <w:rPr/>
       </w:pPr>
       <w:r>
@@ -375,6 +509,23 @@
         <w:bidi w:val="0"/>
         <w:spacing w:before="0" w:after="0"/>
         <w:jc w:val="left"/>
+        <w:rPr>
+          <w:color w:val="C9211E"/>
+        </w:rPr>
+      </w:pPr>
+      <w:r>
+        <w:rPr>
+          <w:color w:val="C9211E"/>
+        </w:rPr>
+        <w:t>Set-PSBreakpoint -Script “sample.ps1” -Line 5</w:t>
+      </w:r>
+    </w:p>
+    <w:p>
+      <w:pPr>
+        <w:pStyle w:val="PreformattedText"/>
+        <w:bidi w:val="0"/>
+        <w:spacing w:before="0" w:after="0"/>
+        <w:jc w:val="left"/>
         <w:rPr/>
       </w:pPr>
       <w:r>
@@ -401,6 +552,23 @@
         <w:bidi w:val="0"/>
         <w:spacing w:before="0" w:after="0"/>
         <w:jc w:val="left"/>
+        <w:rPr>
+          <w:color w:val="C9211E"/>
+        </w:rPr>
+      </w:pPr>
+      <w:r>
+        <w:rPr>
+          <w:color w:val="C9211E"/>
+        </w:rPr>
+        <w:t>Set-PSBreakpoint -Command “Increment” -Script “sample.ps1”</w:t>
+      </w:r>
+    </w:p>
+    <w:p>
+      <w:pPr>
+        <w:pStyle w:val="PreformattedText"/>
+        <w:bidi w:val="0"/>
+        <w:spacing w:before="0" w:after="0"/>
+        <w:jc w:val="left"/>
         <w:rPr/>
       </w:pPr>
       <w:r>
@@ -427,6 +595,23 @@
         <w:bidi w:val="0"/>
         <w:spacing w:before="0" w:after="0"/>
         <w:jc w:val="left"/>
+        <w:rPr>
+          <w:color w:val="C9211E"/>
+        </w:rPr>
+      </w:pPr>
+      <w:r>
+        <w:rPr>
+          <w:color w:val="C9211E"/>
+        </w:rPr>
+        <w:t>Set-PSBreakpoint -Script “sample.ps1” -Variable “Server” -Mode ReadWrite</w:t>
+      </w:r>
+    </w:p>
+    <w:p>
+      <w:pPr>
+        <w:pStyle w:val="PreformattedText"/>
+        <w:bidi w:val="0"/>
+        <w:spacing w:before="0" w:after="0"/>
+        <w:jc w:val="left"/>
         <w:rPr/>
       </w:pPr>
       <w:r>
@@ -453,6 +638,23 @@
         <w:bidi w:val="0"/>
         <w:spacing w:before="0" w:after="0"/>
         <w:jc w:val="left"/>
+        <w:rPr>
+          <w:color w:val="C9211E"/>
+        </w:rPr>
+      </w:pPr>
+      <w:r>
+        <w:rPr>
+          <w:color w:val="C9211E"/>
+        </w:rPr>
+        <w:t xml:space="preserve">Read – stops when the value is read; Write – immediately after a new value is written to the variable; and ReadWrite – Stops for variable read or write. </w:t>
+      </w:r>
+    </w:p>
+    <w:p>
+      <w:pPr>
+        <w:pStyle w:val="PreformattedText"/>
+        <w:bidi w:val="0"/>
+        <w:spacing w:before="0" w:after="0"/>
+        <w:jc w:val="left"/>
         <w:rPr/>
       </w:pPr>
       <w:r>
@@ -495,7 +697,33 @@
       <w:r>
         <w:rPr/>
         <w:tab/>
-        <w:t>a. Select Debug -&gt; Run/Continue.  What happens?</w:t>
+        <w:t xml:space="preserve">a. Select Debug </w:t>
+      </w:r>
+      <w:r>
+        <w:rPr>
+          <w:strike w:val="false"/>
+          <w:dstrike w:val="false"/>
+        </w:rPr>
+        <w:t xml:space="preserve">&gt; Run/Continue.  What happens? </w:t>
+      </w:r>
+    </w:p>
+    <w:p>
+      <w:pPr>
+        <w:pStyle w:val="PreformattedText"/>
+        <w:bidi w:val="0"/>
+        <w:spacing w:before="0" w:after="0"/>
+        <w:jc w:val="left"/>
+        <w:rPr>
+          <w:color w:val="C9211E"/>
+        </w:rPr>
+      </w:pPr>
+      <w:r>
+        <w:rPr>
+          <w:strike w:val="false"/>
+          <w:dstrike w:val="false"/>
+          <w:color w:val="C9211E"/>
+        </w:rPr>
+        <w:t xml:space="preserve">A security warning popped up; PS Terminal (below) displays [DBG] before the prompt; Displays that it Hit Line breakpoint and displays the path and that it was line 10 </w:t>
       </w:r>
     </w:p>
     <w:p>
@@ -530,6 +758,23 @@
         <w:bidi w:val="0"/>
         <w:spacing w:before="0" w:after="0"/>
         <w:jc w:val="left"/>
+        <w:rPr>
+          <w:color w:val="C9211E"/>
+        </w:rPr>
+      </w:pPr>
+      <w:r>
+        <w:rPr>
+          <w:color w:val="C9211E"/>
+        </w:rPr>
+        <w:t>Error</w:t>
+      </w:r>
+    </w:p>
+    <w:p>
+      <w:pPr>
+        <w:pStyle w:val="PreformattedText"/>
+        <w:bidi w:val="0"/>
+        <w:spacing w:before="0" w:after="0"/>
+        <w:jc w:val="left"/>
         <w:rPr/>
       </w:pPr>
       <w:r>
@@ -556,6 +801,29 @@
         <w:bidi w:val="0"/>
         <w:spacing w:before="0" w:after="0"/>
         <w:jc w:val="left"/>
+        <w:rPr>
+          <w:color w:val="C9211E"/>
+        </w:rPr>
+      </w:pPr>
+      <w:r>
+        <w:rPr>
+          <w:color w:val="C9211E"/>
+        </w:rPr>
+        <w:t>“</w:t>
+      </w:r>
+      <w:r>
+        <w:rPr>
+          <w:color w:val="C9211E"/>
+        </w:rPr>
+        <w:t>Error events: $err” – it will incriment the $err variable up 1 and write the current total to the screen</w:t>
+      </w:r>
+    </w:p>
+    <w:p>
+      <w:pPr>
+        <w:pStyle w:val="PreformattedText"/>
+        <w:bidi w:val="0"/>
+        <w:spacing w:before="0" w:after="0"/>
+        <w:jc w:val="left"/>
         <w:rPr/>
       </w:pPr>
       <w:r>
@@ -573,6 +841,23 @@
       <w:r>
         <w:rPr/>
         <w:t>5. How many times will a Foreach block normally run?</w:t>
+      </w:r>
+    </w:p>
+    <w:p>
+      <w:pPr>
+        <w:pStyle w:val="PreformattedText"/>
+        <w:bidi w:val="0"/>
+        <w:spacing w:before="0" w:after="0"/>
+        <w:jc w:val="left"/>
+        <w:rPr>
+          <w:color w:val="C9211E"/>
+        </w:rPr>
+      </w:pPr>
+      <w:r>
+        <w:rPr>
+          <w:color w:val="C9211E"/>
+        </w:rPr>
+        <w:t>It will run as many times as there are items in an array, or however many times it is specified to run</w:t>
       </w:r>
     </w:p>
     <w:sectPr>
@@ -582,6 +867,7 @@
       <w:pgNumType w:fmt="decimal"/>
       <w:formProt w:val="false"/>
       <w:textDirection w:val="lrTb"/>
+      <w:docGrid w:type="default" w:linePitch="100" w:charSpace="0"/>
     </w:sectPr>
   </w:body>
 </w:document>
@@ -609,11 +895,15 @@
     <w:qFormat/>
     <w:pPr>
       <w:widowControl w:val="false"/>
+      <w:suppressAutoHyphens w:val="true"/>
       <w:bidi w:val="0"/>
+      <w:spacing w:before="0" w:after="0"/>
+      <w:jc w:val="left"/>
     </w:pPr>
     <w:rPr>
       <w:rFonts w:ascii="Liberation Serif" w:hAnsi="Liberation Serif" w:eastAsia="NSimSun" w:cs="Lucida Sans"/>
       <w:color w:val="auto"/>
+      <w:kern w:val="0"/>
       <w:sz w:val="24"/>
       <w:szCs w:val="24"/>
       <w:lang w:val="en-US" w:eastAsia="zh-CN" w:bidi="hi-IN"/>

</xml_diff>